<commit_message>
installation added into the document
</commit_message>
<xml_diff>
--- a/11_03_2025.docx
+++ b/11_03_2025.docx
@@ -78,7 +78,7 @@
         <w:rPr>
           <w:rFonts w:ascii="Times New Roman" w:hAnsi="Times New Roman" w:cs="Times New Roman"/>
         </w:rPr>
-        <w:t>Maven is used for only java based projects</w:t>
+        <w:t>Maven is used for only java projects</w:t>
       </w:r>
     </w:p>
     <w:p>
@@ -207,13 +207,7 @@
         <w:rPr>
           <w:rFonts w:ascii="Times New Roman" w:hAnsi="Times New Roman" w:cs="Times New Roman"/>
         </w:rPr>
-        <w:t xml:space="preserve"> </w:t>
-      </w:r>
-      <w:r>
-        <w:rPr>
-          <w:rFonts w:ascii="Times New Roman" w:hAnsi="Times New Roman" w:cs="Times New Roman"/>
-        </w:rPr>
-        <w:t>Automatically downloads required libraries and dependencies from remote repositories</w:t>
+        <w:t xml:space="preserve"> Automatically downloads required libraries and dependencies from remote repositories</w:t>
       </w:r>
     </w:p>
     <w:p>
@@ -1868,7 +1862,19 @@
         <w:rPr>
           <w:rFonts w:ascii="Times New Roman" w:hAnsi="Times New Roman" w:cs="Times New Roman"/>
         </w:rPr>
-        <w:t xml:space="preserve"> to where(address of the server) we need to copy the files</w:t>
+        <w:t xml:space="preserve"> to where</w:t>
+      </w:r>
+      <w:r>
+        <w:rPr>
+          <w:rFonts w:ascii="Times New Roman" w:hAnsi="Times New Roman" w:cs="Times New Roman"/>
+        </w:rPr>
+        <w:t xml:space="preserve"> </w:t>
+      </w:r>
+      <w:r>
+        <w:rPr>
+          <w:rFonts w:ascii="Times New Roman" w:hAnsi="Times New Roman" w:cs="Times New Roman"/>
+        </w:rPr>
+        <w:t>(address of the server) we need to copy the files</w:t>
       </w:r>
     </w:p>
     <w:p>
@@ -2613,8 +2619,636 @@
         <w:rPr>
           <w:rFonts w:ascii="Times New Roman" w:hAnsi="Times New Roman" w:cs="Times New Roman"/>
         </w:rPr>
-        <w:t xml:space="preserve">Easily integrates with Jenkins, GitHub actions and AWS codepipeline </w:t>
-      </w:r>
+        <w:t>Easily integrates with Jenkins, GitHub actions and AWS code</w:t>
+      </w:r>
+      <w:r>
+        <w:rPr>
+          <w:rFonts w:ascii="Times New Roman" w:hAnsi="Times New Roman" w:cs="Times New Roman"/>
+        </w:rPr>
+        <w:t xml:space="preserve"> </w:t>
+      </w:r>
+      <w:r>
+        <w:rPr>
+          <w:rFonts w:ascii="Times New Roman" w:hAnsi="Times New Roman" w:cs="Times New Roman"/>
+        </w:rPr>
+        <w:t>pipeline</w:t>
+      </w:r>
+    </w:p>
+    <w:p>
+      <w:pPr>
+        <w:pStyle w:val="ListParagraph"/>
+        <w:ind w:left="1080"/>
+        <w:rPr>
+          <w:rFonts w:ascii="Times New Roman" w:hAnsi="Times New Roman" w:cs="Times New Roman"/>
+        </w:rPr>
+      </w:pPr>
+    </w:p>
+    <w:p>
+      <w:pPr>
+        <w:pStyle w:val="ListParagraph"/>
+        <w:ind w:left="1080"/>
+        <w:rPr>
+          <w:rFonts w:ascii="Times New Roman" w:hAnsi="Times New Roman" w:cs="Times New Roman"/>
+        </w:rPr>
+      </w:pPr>
+    </w:p>
+    <w:p>
+      <w:pPr>
+        <w:rPr>
+          <w:rFonts w:ascii="Times New Roman" w:hAnsi="Times New Roman" w:cs="Times New Roman"/>
+        </w:rPr>
+      </w:pPr>
+    </w:p>
+    <w:p>
+      <w:pPr>
+        <w:pStyle w:val="ListParagraph"/>
+        <w:ind w:left="1080"/>
+        <w:rPr>
+          <w:rFonts w:ascii="Times New Roman" w:hAnsi="Times New Roman" w:cs="Times New Roman"/>
+          <w:b/>
+          <w:bCs/>
+        </w:rPr>
+      </w:pPr>
+      <w:r>
+        <w:rPr>
+          <w:rFonts w:ascii="Times New Roman" w:hAnsi="Times New Roman" w:cs="Times New Roman"/>
+          <w:b/>
+          <w:bCs/>
+        </w:rPr>
+        <w:lastRenderedPageBreak/>
+        <w:t>12/03/2025</w:t>
+      </w:r>
+    </w:p>
+    <w:p>
+      <w:pPr>
+        <w:pStyle w:val="ListParagraph"/>
+        <w:ind w:left="1080"/>
+        <w:rPr>
+          <w:rFonts w:ascii="Times New Roman" w:hAnsi="Times New Roman" w:cs="Times New Roman"/>
+          <w:b/>
+          <w:bCs/>
+        </w:rPr>
+      </w:pPr>
+      <w:r>
+        <w:rPr>
+          <w:rFonts w:ascii="Times New Roman" w:hAnsi="Times New Roman" w:cs="Times New Roman"/>
+          <w:b/>
+          <w:bCs/>
+        </w:rPr>
+        <w:t>Install maven in AWS Linux instances</w:t>
+      </w:r>
+    </w:p>
+    <w:p>
+      <w:pPr>
+        <w:pStyle w:val="ListParagraph"/>
+        <w:ind w:left="1080"/>
+        <w:rPr>
+          <w:rFonts w:ascii="Times New Roman" w:hAnsi="Times New Roman" w:cs="Times New Roman"/>
+          <w:b/>
+          <w:bCs/>
+        </w:rPr>
+      </w:pPr>
+    </w:p>
+    <w:p>
+      <w:pPr>
+        <w:pStyle w:val="ListParagraph"/>
+        <w:ind w:left="1080"/>
+        <w:rPr>
+          <w:rFonts w:ascii="Times New Roman" w:hAnsi="Times New Roman" w:cs="Times New Roman"/>
+        </w:rPr>
+      </w:pPr>
+      <w:r>
+        <w:rPr>
+          <w:rFonts w:ascii="Times New Roman" w:hAnsi="Times New Roman" w:cs="Times New Roman"/>
+        </w:rPr>
+        <w:t xml:space="preserve">Step1: Open AWS </w:t>
+      </w:r>
+      <w:r>
+        <w:rPr>
+          <w:rFonts w:ascii="Times New Roman" w:hAnsi="Times New Roman" w:cs="Times New Roman"/>
+        </w:rPr>
+        <w:t>console and create instance</w:t>
+      </w:r>
+    </w:p>
+    <w:p>
+      <w:pPr>
+        <w:pStyle w:val="ListParagraph"/>
+        <w:ind w:left="1080"/>
+        <w:rPr>
+          <w:rFonts w:ascii="Times New Roman" w:hAnsi="Times New Roman" w:cs="Times New Roman"/>
+        </w:rPr>
+      </w:pPr>
+      <w:r>
+        <w:rPr>
+          <w:rFonts w:ascii="Times New Roman" w:hAnsi="Times New Roman" w:cs="Times New Roman"/>
+        </w:rPr>
+        <w:t>Step2: Connect the server with Gitbash</w:t>
+      </w:r>
+    </w:p>
+    <w:p>
+      <w:pPr>
+        <w:pStyle w:val="ListParagraph"/>
+        <w:ind w:left="1080"/>
+        <w:rPr>
+          <w:rFonts w:ascii="Times New Roman" w:hAnsi="Times New Roman" w:cs="Times New Roman"/>
+        </w:rPr>
+      </w:pPr>
+      <w:r>
+        <w:rPr>
+          <w:rFonts w:ascii="Times New Roman" w:hAnsi="Times New Roman" w:cs="Times New Roman"/>
+        </w:rPr>
+        <w:t>Step3: install Java, run the below command</w:t>
+      </w:r>
+    </w:p>
+    <w:p>
+      <w:pPr>
+        <w:pStyle w:val="ListParagraph"/>
+        <w:ind w:left="1080"/>
+        <w:rPr>
+          <w:rFonts w:ascii="Times New Roman" w:hAnsi="Times New Roman" w:cs="Times New Roman"/>
+        </w:rPr>
+      </w:pPr>
+    </w:p>
+    <w:p>
+      <w:pPr>
+        <w:pStyle w:val="ListParagraph"/>
+        <w:ind w:left="1080"/>
+        <w:rPr>
+          <w:rFonts w:ascii="Times New Roman" w:hAnsi="Times New Roman" w:cs="Times New Roman"/>
+        </w:rPr>
+      </w:pPr>
+      <w:r>
+        <w:rPr>
+          <w:rFonts w:ascii="Times New Roman" w:hAnsi="Times New Roman" w:cs="Times New Roman"/>
+          <w:b/>
+          <w:bCs/>
+        </w:rPr>
+        <w:t>sudo yum install java-17-amazon-corretto -y</w:t>
+      </w:r>
+      <w:r>
+        <w:rPr>
+          <w:rFonts w:ascii="Times New Roman" w:hAnsi="Times New Roman" w:cs="Times New Roman"/>
+        </w:rPr>
+        <w:t xml:space="preserve">  # Install Java 17 (latest)</w:t>
+      </w:r>
+    </w:p>
+    <w:p>
+      <w:pPr>
+        <w:pStyle w:val="ListParagraph"/>
+        <w:ind w:left="1080"/>
+        <w:rPr>
+          <w:rFonts w:ascii="Times New Roman" w:hAnsi="Times New Roman" w:cs="Times New Roman"/>
+          <w:b/>
+          <w:bCs/>
+        </w:rPr>
+      </w:pPr>
+      <w:r>
+        <w:rPr>
+          <w:rFonts w:ascii="Times New Roman" w:hAnsi="Times New Roman" w:cs="Times New Roman"/>
+          <w:b/>
+          <w:bCs/>
+        </w:rPr>
+        <w:t>Set JAVA_HOME:</w:t>
+      </w:r>
+    </w:p>
+    <w:p>
+      <w:pPr>
+        <w:pStyle w:val="ListParagraph"/>
+        <w:ind w:left="1080"/>
+        <w:rPr>
+          <w:rFonts w:ascii="Times New Roman" w:hAnsi="Times New Roman" w:cs="Times New Roman"/>
+        </w:rPr>
+      </w:pPr>
+      <w:r>
+        <w:rPr>
+          <w:rFonts w:ascii="Times New Roman" w:hAnsi="Times New Roman" w:cs="Times New Roman"/>
+        </w:rPr>
+        <w:t>export JAVA_HOME=/usr/lib/jvm/java-17-amazon-corretto.x86_64</w:t>
+      </w:r>
+    </w:p>
+    <w:p>
+      <w:pPr>
+        <w:pStyle w:val="ListParagraph"/>
+        <w:ind w:left="1080"/>
+        <w:rPr>
+          <w:rFonts w:ascii="Times New Roman" w:hAnsi="Times New Roman" w:cs="Times New Roman"/>
+        </w:rPr>
+      </w:pPr>
+      <w:r>
+        <w:rPr>
+          <w:rFonts w:ascii="Times New Roman" w:hAnsi="Times New Roman" w:cs="Times New Roman"/>
+        </w:rPr>
+        <w:t>export PATH=$JAVA_HOME/bin:$PATH</w:t>
+      </w:r>
+    </w:p>
+    <w:p>
+      <w:pPr>
+        <w:pStyle w:val="ListParagraph"/>
+        <w:ind w:left="1080"/>
+        <w:rPr>
+          <w:rFonts w:ascii="Times New Roman" w:hAnsi="Times New Roman" w:cs="Times New Roman"/>
+          <w:b/>
+          <w:bCs/>
+        </w:rPr>
+      </w:pPr>
+      <w:r>
+        <w:rPr>
+          <w:rFonts w:ascii="Times New Roman" w:hAnsi="Times New Roman" w:cs="Times New Roman"/>
+          <w:b/>
+          <w:bCs/>
+        </w:rPr>
+        <w:t>Make it permanent:</w:t>
+      </w:r>
+    </w:p>
+    <w:p>
+      <w:pPr>
+        <w:pStyle w:val="ListParagraph"/>
+        <w:ind w:left="1080"/>
+        <w:rPr>
+          <w:rFonts w:ascii="Times New Roman" w:hAnsi="Times New Roman" w:cs="Times New Roman"/>
+        </w:rPr>
+      </w:pPr>
+      <w:r>
+        <w:rPr>
+          <w:rFonts w:ascii="Times New Roman" w:hAnsi="Times New Roman" w:cs="Times New Roman"/>
+        </w:rPr>
+        <w:t>echo "export JAVA_HOME=/usr/lib/jvm/java-17-amazon-corretto.x86_64" | sudo tee -a /etc/profile.d/java.sh</w:t>
+      </w:r>
+    </w:p>
+    <w:p>
+      <w:pPr>
+        <w:pStyle w:val="ListParagraph"/>
+        <w:ind w:left="1080"/>
+        <w:rPr>
+          <w:rFonts w:ascii="Times New Roman" w:hAnsi="Times New Roman" w:cs="Times New Roman"/>
+        </w:rPr>
+      </w:pPr>
+      <w:r>
+        <w:rPr>
+          <w:rFonts w:ascii="Times New Roman" w:hAnsi="Times New Roman" w:cs="Times New Roman"/>
+        </w:rPr>
+        <w:t>echo "export PATH=\$JAVA_HOME/bin:\$PATH" | sudo tee -a /etc/profile.d/java.sh</w:t>
+      </w:r>
+    </w:p>
+    <w:p>
+      <w:pPr>
+        <w:pStyle w:val="ListParagraph"/>
+        <w:ind w:left="1080"/>
+        <w:rPr>
+          <w:rFonts w:ascii="Times New Roman" w:hAnsi="Times New Roman" w:cs="Times New Roman"/>
+        </w:rPr>
+      </w:pPr>
+      <w:r>
+        <w:rPr>
+          <w:rFonts w:ascii="Times New Roman" w:hAnsi="Times New Roman" w:cs="Times New Roman"/>
+        </w:rPr>
+        <w:t>source /etc/profile.d/java.sh</w:t>
+      </w:r>
+    </w:p>
+    <w:p>
+      <w:pPr>
+        <w:pStyle w:val="ListParagraph"/>
+        <w:ind w:left="1080"/>
+        <w:rPr>
+          <w:rFonts w:ascii="Times New Roman" w:hAnsi="Times New Roman" w:cs="Times New Roman"/>
+        </w:rPr>
+      </w:pPr>
+    </w:p>
+    <w:p>
+      <w:pPr>
+        <w:pStyle w:val="ListParagraph"/>
+        <w:ind w:left="1080"/>
+        <w:rPr>
+          <w:rFonts w:ascii="Times New Roman" w:hAnsi="Times New Roman" w:cs="Times New Roman"/>
+          <w:b/>
+          <w:bCs/>
+        </w:rPr>
+      </w:pPr>
+      <w:r>
+        <w:rPr>
+          <w:rFonts w:ascii="Times New Roman" w:hAnsi="Times New Roman" w:cs="Times New Roman"/>
+          <w:b/>
+          <w:bCs/>
+        </w:rPr>
+        <w:t>step4: install maven</w:t>
+      </w:r>
+    </w:p>
+    <w:p>
+      <w:pPr>
+        <w:pStyle w:val="ListParagraph"/>
+        <w:ind w:left="1080"/>
+        <w:rPr>
+          <w:rFonts w:ascii="Times New Roman" w:hAnsi="Times New Roman" w:cs="Times New Roman"/>
+        </w:rPr>
+      </w:pPr>
+      <w:r>
+        <w:rPr>
+          <w:rFonts w:ascii="Times New Roman" w:hAnsi="Times New Roman" w:cs="Times New Roman"/>
+        </w:rPr>
+        <w:t>cd /opt</w:t>
+      </w:r>
+    </w:p>
+    <w:p>
+      <w:pPr>
+        <w:pStyle w:val="ListParagraph"/>
+        <w:ind w:left="1080"/>
+        <w:rPr>
+          <w:rFonts w:ascii="Times New Roman" w:hAnsi="Times New Roman" w:cs="Times New Roman"/>
+        </w:rPr>
+      </w:pPr>
+      <w:r>
+        <w:rPr>
+          <w:rFonts w:ascii="Times New Roman" w:hAnsi="Times New Roman" w:cs="Times New Roman"/>
+        </w:rPr>
+        <w:t xml:space="preserve">sudo wget </w:t>
+      </w:r>
+      <w:hyperlink r:id="rId7" w:history="1">
+        <w:r>
+          <w:rPr>
+            <w:rStyle w:val="Hyperlink"/>
+            <w:rFonts w:ascii="Times New Roman" w:hAnsi="Times New Roman" w:cs="Times New Roman"/>
+          </w:rPr>
+          <w:t>https://dlcdn.apache.org/maven/maven-3/3.9.9/binaries/apache-maven-3.9.9-bin.tar.gz</w:t>
+        </w:r>
+      </w:hyperlink>
+    </w:p>
+    <w:p>
+      <w:pPr>
+        <w:pStyle w:val="ListParagraph"/>
+        <w:ind w:left="1080"/>
+        <w:rPr>
+          <w:rFonts w:ascii="Times New Roman" w:hAnsi="Times New Roman" w:cs="Times New Roman"/>
+        </w:rPr>
+      </w:pPr>
+      <w:r>
+        <w:rPr>
+          <w:rFonts w:ascii="Times New Roman" w:hAnsi="Times New Roman" w:cs="Times New Roman"/>
+        </w:rPr>
+        <w:t>sudo tar -xvzf apache-maven-3.9.9-bin.tar.gz</w:t>
+      </w:r>
+    </w:p>
+    <w:p>
+      <w:pPr>
+        <w:pStyle w:val="ListParagraph"/>
+        <w:ind w:left="1080"/>
+        <w:rPr>
+          <w:rFonts w:ascii="Times New Roman" w:hAnsi="Times New Roman" w:cs="Times New Roman"/>
+        </w:rPr>
+      </w:pPr>
+      <w:r>
+        <w:rPr>
+          <w:rFonts w:ascii="Times New Roman" w:hAnsi="Times New Roman" w:cs="Times New Roman"/>
+        </w:rPr>
+        <w:t>sudo ln -sfn /opt/apache-maven-3.9.9 /opt/maven</w:t>
+      </w:r>
+    </w:p>
+    <w:p>
+      <w:pPr>
+        <w:pStyle w:val="ListParagraph"/>
+        <w:ind w:left="1080"/>
+        <w:rPr>
+          <w:rFonts w:ascii="Times New Roman" w:hAnsi="Times New Roman" w:cs="Times New Roman"/>
+        </w:rPr>
+      </w:pPr>
+      <w:r>
+        <w:rPr>
+          <w:rFonts w:ascii="Times New Roman" w:hAnsi="Times New Roman" w:cs="Times New Roman"/>
+        </w:rPr>
+        <w:t>sudo nano /etc/profile.d/maven.sh</w:t>
+      </w:r>
+    </w:p>
+    <w:p>
+      <w:pPr>
+        <w:pStyle w:val="ListParagraph"/>
+        <w:ind w:left="1080"/>
+        <w:rPr>
+          <w:rFonts w:ascii="Times New Roman" w:hAnsi="Times New Roman" w:cs="Times New Roman"/>
+        </w:rPr>
+      </w:pPr>
+      <w:r>
+        <w:rPr>
+          <w:rFonts w:ascii="Times New Roman" w:hAnsi="Times New Roman" w:cs="Times New Roman"/>
+        </w:rPr>
+        <w:t>export M2_HOME=/opt/maven</w:t>
+      </w:r>
+    </w:p>
+    <w:p>
+      <w:pPr>
+        <w:pStyle w:val="ListParagraph"/>
+        <w:ind w:left="1080"/>
+        <w:rPr>
+          <w:rFonts w:ascii="Times New Roman" w:hAnsi="Times New Roman" w:cs="Times New Roman"/>
+        </w:rPr>
+      </w:pPr>
+      <w:r>
+        <w:rPr>
+          <w:rFonts w:ascii="Times New Roman" w:hAnsi="Times New Roman" w:cs="Times New Roman"/>
+        </w:rPr>
+        <w:t>export PATH=$M2_HOME/bin:$PATH</w:t>
+      </w:r>
+    </w:p>
+    <w:p>
+      <w:pPr>
+        <w:pStyle w:val="ListParagraph"/>
+        <w:ind w:left="1080"/>
+        <w:rPr>
+          <w:rFonts w:ascii="Times New Roman" w:hAnsi="Times New Roman" w:cs="Times New Roman"/>
+        </w:rPr>
+      </w:pPr>
+      <w:r>
+        <w:rPr>
+          <w:rFonts w:ascii="Times New Roman" w:hAnsi="Times New Roman" w:cs="Times New Roman"/>
+        </w:rPr>
+        <w:t>source /etc/profile.d/maven.sh</w:t>
+      </w:r>
+    </w:p>
+    <w:p>
+      <w:pPr>
+        <w:pStyle w:val="ListParagraph"/>
+        <w:ind w:left="1080"/>
+        <w:rPr>
+          <w:rFonts w:ascii="Times New Roman" w:hAnsi="Times New Roman" w:cs="Times New Roman"/>
+        </w:rPr>
+      </w:pPr>
+      <w:r>
+        <w:rPr>
+          <w:rFonts w:ascii="Times New Roman" w:hAnsi="Times New Roman" w:cs="Times New Roman"/>
+        </w:rPr>
+        <w:t>mvn -version</w:t>
+      </w:r>
+    </w:p>
+    <w:p>
+      <w:pPr>
+        <w:pStyle w:val="ListParagraph"/>
+        <w:ind w:left="1080"/>
+        <w:rPr>
+          <w:rFonts w:ascii="Times New Roman" w:hAnsi="Times New Roman" w:cs="Times New Roman"/>
+          <w:b/>
+          <w:bCs/>
+        </w:rPr>
+      </w:pPr>
+    </w:p>
+    <w:p>
+      <w:pPr>
+        <w:pStyle w:val="ListParagraph"/>
+        <w:ind w:left="1080"/>
+        <w:rPr>
+          <w:rFonts w:ascii="Times New Roman" w:hAnsi="Times New Roman" w:cs="Times New Roman"/>
+          <w:b/>
+          <w:bCs/>
+        </w:rPr>
+      </w:pPr>
+      <w:r>
+        <w:rPr>
+          <w:rFonts w:ascii="Times New Roman" w:hAnsi="Times New Roman" w:cs="Times New Roman"/>
+          <w:b/>
+          <w:bCs/>
+        </w:rPr>
+        <w:t>To remove the maven</w:t>
+      </w:r>
+    </w:p>
+    <w:p>
+      <w:pPr>
+        <w:pStyle w:val="ListParagraph"/>
+        <w:ind w:left="1080"/>
+        <w:rPr>
+          <w:rFonts w:ascii="Times New Roman" w:hAnsi="Times New Roman" w:cs="Times New Roman"/>
+        </w:rPr>
+      </w:pPr>
+      <w:r>
+        <w:rPr>
+          <w:rFonts w:ascii="Times New Roman" w:hAnsi="Times New Roman" w:cs="Times New Roman"/>
+        </w:rPr>
+        <w:t>sudo rm -rf /opt/apache-maven-* /opt/maven</w:t>
+      </w:r>
+    </w:p>
+    <w:p>
+      <w:pPr>
+        <w:pStyle w:val="ListParagraph"/>
+        <w:ind w:left="1080"/>
+        <w:rPr>
+          <w:rFonts w:ascii="Times New Roman" w:hAnsi="Times New Roman" w:cs="Times New Roman"/>
+        </w:rPr>
+      </w:pPr>
+    </w:p>
+    <w:p>
+      <w:pPr>
+        <w:pStyle w:val="ListParagraph"/>
+        <w:ind w:left="1080"/>
+        <w:rPr>
+          <w:rFonts w:ascii="Times New Roman" w:hAnsi="Times New Roman" w:cs="Times New Roman"/>
+          <w:b/>
+          <w:bCs/>
+        </w:rPr>
+      </w:pPr>
+      <w:r>
+        <w:rPr>
+          <w:rFonts w:ascii="Times New Roman" w:hAnsi="Times New Roman" w:cs="Times New Roman"/>
+          <w:b/>
+          <w:bCs/>
+        </w:rPr>
+        <w:t xml:space="preserve">step6: Install git </w:t>
+      </w:r>
+    </w:p>
+    <w:p>
+      <w:pPr>
+        <w:pStyle w:val="ListParagraph"/>
+        <w:ind w:left="1080"/>
+        <w:rPr>
+          <w:rFonts w:ascii="Times New Roman" w:hAnsi="Times New Roman" w:cs="Times New Roman"/>
+        </w:rPr>
+      </w:pPr>
+      <w:r>
+        <w:rPr>
+          <w:rFonts w:ascii="Times New Roman" w:hAnsi="Times New Roman" w:cs="Times New Roman"/>
+        </w:rPr>
+        <w:t>sudo yum install git</w:t>
+      </w:r>
+    </w:p>
+    <w:p>
+      <w:pPr>
+        <w:pStyle w:val="ListParagraph"/>
+        <w:ind w:left="1080"/>
+        <w:rPr>
+          <w:rFonts w:ascii="Times New Roman" w:hAnsi="Times New Roman" w:cs="Times New Roman"/>
+        </w:rPr>
+      </w:pPr>
+    </w:p>
+    <w:p>
+      <w:pPr>
+        <w:pStyle w:val="ListParagraph"/>
+        <w:ind w:left="1080"/>
+        <w:rPr>
+          <w:rFonts w:ascii="Times New Roman" w:hAnsi="Times New Roman" w:cs="Times New Roman"/>
+        </w:rPr>
+      </w:pPr>
+      <w:r>
+        <w:rPr>
+          <w:rFonts w:ascii="Times New Roman" w:hAnsi="Times New Roman" w:cs="Times New Roman"/>
+        </w:rPr>
+        <w:t xml:space="preserve">step7: </w:t>
+      </w:r>
+      <w:r>
+        <w:rPr>
+          <w:rFonts w:ascii="Times New Roman" w:hAnsi="Times New Roman" w:cs="Times New Roman"/>
+        </w:rPr>
+        <w:t>git clone url</w:t>
+      </w:r>
+    </w:p>
+    <w:p>
+      <w:pPr>
+        <w:pStyle w:val="ListParagraph"/>
+        <w:ind w:left="1080"/>
+        <w:rPr>
+          <w:rFonts w:ascii="Times New Roman" w:hAnsi="Times New Roman" w:cs="Times New Roman"/>
+        </w:rPr>
+      </w:pPr>
+      <w:r>
+        <w:rPr>
+          <w:rFonts w:ascii="Times New Roman" w:hAnsi="Times New Roman" w:cs="Times New Roman"/>
+        </w:rPr>
+        <w:t>step8: cd directory name</w:t>
+      </w:r>
+    </w:p>
+    <w:p>
+      <w:pPr>
+        <w:pStyle w:val="ListParagraph"/>
+        <w:ind w:left="1080"/>
+        <w:rPr>
+          <w:rFonts w:ascii="Times New Roman" w:hAnsi="Times New Roman" w:cs="Times New Roman"/>
+        </w:rPr>
+      </w:pPr>
+      <w:r>
+        <w:rPr>
+          <w:rFonts w:ascii="Times New Roman" w:hAnsi="Times New Roman" w:cs="Times New Roman"/>
+        </w:rPr>
+        <w:t>step9: mvn clean package</w:t>
+      </w:r>
+    </w:p>
+    <w:p>
+      <w:pPr>
+        <w:rPr>
+          <w:rFonts w:ascii="Times New Roman" w:hAnsi="Times New Roman" w:cs="Times New Roman"/>
+        </w:rPr>
+      </w:pPr>
+    </w:p>
+    <w:p>
+      <w:pPr>
+        <w:pStyle w:val="ListParagraph"/>
+        <w:ind w:left="1080"/>
+        <w:rPr>
+          <w:rFonts w:ascii="Times New Roman" w:hAnsi="Times New Roman" w:cs="Times New Roman"/>
+        </w:rPr>
+      </w:pPr>
+    </w:p>
+    <w:p>
+      <w:pPr>
+        <w:pStyle w:val="ListParagraph"/>
+        <w:ind w:left="1080"/>
+        <w:rPr>
+          <w:rFonts w:ascii="Times New Roman" w:hAnsi="Times New Roman" w:cs="Times New Roman"/>
+        </w:rPr>
+      </w:pPr>
     </w:p>
     <w:sectPr>
       <w:pgSz w:w="11906" w:h="16838"/>
@@ -3792,7 +4426,6 @@
   <w:style w:type="character" w:default="1" w:styleId="DefaultParagraphFont">
     <w:name w:val="Default Paragraph Font"/>
     <w:uiPriority w:val="1"/>
-    <w:semiHidden/>
     <w:unhideWhenUsed/>
   </w:style>
   <w:style w:type="table" w:default="1" w:styleId="TableNormal">
@@ -4150,6 +4783,29 @@
     <w:uiPriority w:val="99"/>
     <w:rsid w:val="00BA2601"/>
   </w:style>
+  <w:style w:type="character" w:styleId="Hyperlink">
+    <w:name w:val="Hyperlink"/>
+    <w:basedOn w:val="DefaultParagraphFont"/>
+    <w:uiPriority w:val="99"/>
+    <w:unhideWhenUsed/>
+    <w:rsid w:val="00C51E39"/>
+    <w:rPr>
+      <w:color w:val="0563C1" w:themeColor="hyperlink"/>
+      <w:u w:val="single"/>
+    </w:rPr>
+  </w:style>
+  <w:style w:type="character" w:styleId="UnresolvedMention">
+    <w:name w:val="Unresolved Mention"/>
+    <w:basedOn w:val="DefaultParagraphFont"/>
+    <w:uiPriority w:val="99"/>
+    <w:semiHidden/>
+    <w:unhideWhenUsed/>
+    <w:rsid w:val="00C51E39"/>
+    <w:rPr>
+      <w:color w:val="605E5C"/>
+      <w:shd w:val="clear" w:color="auto" w:fill="E1DFDD"/>
+    </w:rPr>
+  </w:style>
 </w:styles>
 </file>
 

</xml_diff>